<commit_message>
java 8 notes added
</commit_message>
<xml_diff>
--- a/dsaPractice/java practice/importantConcepts/java 8 feature notes.docx
+++ b/dsaPractice/java practice/importantConcepts/java 8 feature notes.docx
@@ -1328,6 +1328,104 @@
           <w:szCs w:val="24"/>
         </w:rPr>
         <w:lastRenderedPageBreak/>
+        <w:t>Default methods</w:t>
+      </w:r>
+      <w:r>
+        <w:rPr>
+          <w:rFonts w:cstheme="minorHAnsi"/>
+          <w:b/>
+          <w:bCs/>
+          <w:sz w:val="24"/>
+          <w:szCs w:val="24"/>
+        </w:rPr>
+        <w:t>:</w:t>
+      </w:r>
+      <w:r>
+        <w:rPr>
+          <w:rFonts w:cstheme="minorHAnsi"/>
+          <w:b/>
+          <w:bCs/>
+          <w:sz w:val="24"/>
+          <w:szCs w:val="24"/>
+        </w:rPr>
+        <w:t xml:space="preserve"> </w:t>
+      </w:r>
+      <w:r>
+        <w:rPr>
+          <w:rFonts w:cstheme="minorHAnsi"/>
+          <w:sz w:val="24"/>
+          <w:szCs w:val="24"/>
+        </w:rPr>
+        <w:t>Java provides a facility to create default methods inside the interface. Methods which are defined inside the interface and tagged with default keyword are known as default methods. These methods are non-abstract methods and can have method body</w:t>
+      </w:r>
+      <w:r>
+        <w:rPr>
+          <w:rFonts w:cstheme="minorHAnsi"/>
+          <w:sz w:val="24"/>
+          <w:szCs w:val="24"/>
+        </w:rPr>
+        <w:t>/implementation</w:t>
+      </w:r>
+      <w:r>
+        <w:rPr>
+          <w:rFonts w:cstheme="minorHAnsi"/>
+          <w:sz w:val="24"/>
+          <w:szCs w:val="24"/>
+        </w:rPr>
+        <w:t>.</w:t>
+      </w:r>
+    </w:p>
+    <w:p>
+      <w:pPr>
+        <w:rPr>
+          <w:rFonts w:cstheme="minorHAnsi"/>
+          <w:sz w:val="24"/>
+          <w:szCs w:val="24"/>
+        </w:rPr>
+      </w:pPr>
+      <w:r>
+        <w:rPr>
+          <w:rFonts w:cstheme="minorHAnsi"/>
+          <w:sz w:val="24"/>
+          <w:szCs w:val="24"/>
+        </w:rPr>
+        <w:t xml:space="preserve">Default methods enable you to add new functionality to existing interfaces and ensure binary compatibility with code written for older versions of those interfaces. </w:t>
+      </w:r>
+      <w:proofErr w:type="gramStart"/>
+      <w:r>
+        <w:rPr>
+          <w:rFonts w:cstheme="minorHAnsi"/>
+          <w:sz w:val="24"/>
+          <w:szCs w:val="24"/>
+        </w:rPr>
+        <w:t>In particular, default</w:t>
+      </w:r>
+      <w:proofErr w:type="gramEnd"/>
+      <w:r>
+        <w:rPr>
+          <w:rFonts w:cstheme="minorHAnsi"/>
+          <w:sz w:val="24"/>
+          <w:szCs w:val="24"/>
+        </w:rPr>
+        <w:t xml:space="preserve"> methods enable you to add methods that accept lambda expressions as parameters to existing interfaces.</w:t>
+      </w:r>
+    </w:p>
+    <w:p>
+      <w:pPr>
+        <w:rPr>
+          <w:rFonts w:cstheme="minorHAnsi"/>
+          <w:sz w:val="24"/>
+          <w:szCs w:val="24"/>
+        </w:rPr>
+      </w:pPr>
+      <w:r>
+        <w:rPr>
+          <w:rFonts w:cstheme="minorHAnsi"/>
+          <w:b/>
+          <w:bCs/>
+          <w:sz w:val="24"/>
+          <w:szCs w:val="24"/>
+        </w:rPr>
         <w:t xml:space="preserve">Optional: </w:t>
       </w:r>
       <w:r>

</xml_diff>

<commit_message>
java 8 feature added
</commit_message>
<xml_diff>
--- a/dsaPractice/java practice/importantConcepts/java 8 feature notes.docx
+++ b/dsaPractice/java practice/importantConcepts/java 8 feature notes.docx
@@ -1426,6 +1426,89 @@
           <w:sz w:val="24"/>
           <w:szCs w:val="24"/>
         </w:rPr>
+        <w:t>Static methods in interface</w:t>
+      </w:r>
+      <w:r>
+        <w:rPr>
+          <w:rFonts w:cstheme="minorHAnsi"/>
+          <w:b/>
+          <w:bCs/>
+          <w:sz w:val="24"/>
+          <w:szCs w:val="24"/>
+        </w:rPr>
+        <w:t xml:space="preserve">: </w:t>
+      </w:r>
+      <w:r>
+        <w:rPr>
+          <w:rFonts w:cstheme="minorHAnsi"/>
+          <w:sz w:val="24"/>
+          <w:szCs w:val="24"/>
+        </w:rPr>
+        <w:t>Static Methods in Interface are those methods, which are defined in the interface with the keyword static. Unlike other methods in Interface, these static methods contain the complete definition of the function and since the definition is complete and the method is static, therefore these methods cannot be overridden or changed in the implementation class.</w:t>
+      </w:r>
+      <w:r>
+        <w:rPr>
+          <w:rFonts w:cstheme="minorHAnsi"/>
+          <w:sz w:val="24"/>
+          <w:szCs w:val="24"/>
+        </w:rPr>
+        <w:br/>
+        <w:t>Similar to </w:t>
+      </w:r>
+      <w:hyperlink r:id="rId6" w:history="1">
+        <w:r>
+          <w:rPr>
+            <w:rStyle w:val="Hyperlink"/>
+            <w:rFonts w:cstheme="minorHAnsi"/>
+            <w:sz w:val="24"/>
+            <w:szCs w:val="24"/>
+          </w:rPr>
+          <w:t>Default Met</w:t>
+        </w:r>
+        <w:r>
+          <w:rPr>
+            <w:rStyle w:val="Hyperlink"/>
+            <w:rFonts w:cstheme="minorHAnsi"/>
+            <w:sz w:val="24"/>
+            <w:szCs w:val="24"/>
+          </w:rPr>
+          <w:t>h</w:t>
+        </w:r>
+        <w:r>
+          <w:rPr>
+            <w:rStyle w:val="Hyperlink"/>
+            <w:rFonts w:cstheme="minorHAnsi"/>
+            <w:sz w:val="24"/>
+            <w:szCs w:val="24"/>
+          </w:rPr>
+          <w:t>od in Interface</w:t>
+        </w:r>
+      </w:hyperlink>
+      <w:r>
+        <w:rPr>
+          <w:rFonts w:cstheme="minorHAnsi"/>
+          <w:sz w:val="24"/>
+          <w:szCs w:val="24"/>
+        </w:rPr>
+        <w:t>, the static method in an interface can be defined in the interface, but cannot be overridden in Implementation Classes. To use a static method, Interface name should be instantiated with it, as it is a part of the Interface only.</w:t>
+      </w:r>
+    </w:p>
+    <w:p>
+      <w:pPr>
+        <w:rPr>
+          <w:rFonts w:cstheme="minorHAnsi"/>
+          <w:sz w:val="24"/>
+          <w:szCs w:val="24"/>
+        </w:rPr>
+      </w:pPr>
+      <w:r>
+        <w:rPr>
+          <w:rFonts w:cstheme="minorHAnsi"/>
+          <w:b/>
+          <w:bCs/>
+          <w:sz w:val="24"/>
+          <w:szCs w:val="24"/>
+        </w:rPr>
         <w:t xml:space="preserve">Optional: </w:t>
       </w:r>
       <w:r>
@@ -1512,7 +1595,7 @@
           <w:szCs w:val="24"/>
         </w:rPr>
       </w:pPr>
-      <w:hyperlink r:id="rId6" w:history="1">
+      <w:hyperlink r:id="rId7" w:history="1">
         <w:r>
           <w:rPr>
             <w:rStyle w:val="Hyperlink"/>
@@ -1523,6 +1606,289 @@
           <w:t>https://www.javatpoint.com/java-8-optional</w:t>
         </w:r>
       </w:hyperlink>
+    </w:p>
+    <w:p>
+      <w:pPr>
+        <w:rPr>
+          <w:rFonts w:cstheme="minorHAnsi"/>
+          <w:sz w:val="24"/>
+          <w:szCs w:val="24"/>
+        </w:rPr>
+      </w:pPr>
+    </w:p>
+    <w:p>
+      <w:pPr>
+        <w:rPr>
+          <w:rFonts w:cstheme="minorHAnsi"/>
+        </w:rPr>
+      </w:pPr>
+      <w:proofErr w:type="spellStart"/>
+      <w:proofErr w:type="gramStart"/>
+      <w:r>
+        <w:rPr>
+          <w:rFonts w:cstheme="minorHAnsi"/>
+          <w:b/>
+          <w:bCs/>
+          <w:sz w:val="24"/>
+          <w:szCs w:val="24"/>
+        </w:rPr>
+        <w:t>ForEach</w:t>
+      </w:r>
+      <w:proofErr w:type="spellEnd"/>
+      <w:r>
+        <w:rPr>
+          <w:rFonts w:cstheme="minorHAnsi"/>
+          <w:b/>
+          <w:bCs/>
+          <w:sz w:val="24"/>
+          <w:szCs w:val="24"/>
+        </w:rPr>
+        <w:t>(</w:t>
+      </w:r>
+      <w:proofErr w:type="gramEnd"/>
+      <w:r>
+        <w:rPr>
+          <w:rFonts w:cstheme="minorHAnsi"/>
+          <w:b/>
+          <w:bCs/>
+          <w:sz w:val="24"/>
+          <w:szCs w:val="24"/>
+        </w:rPr>
+        <w:t>)</w:t>
+      </w:r>
+      <w:r>
+        <w:rPr>
+          <w:rFonts w:cstheme="minorHAnsi"/>
+          <w:b/>
+          <w:bCs/>
+          <w:sz w:val="24"/>
+          <w:szCs w:val="24"/>
+        </w:rPr>
+        <w:t>:</w:t>
+      </w:r>
+      <w:r>
+        <w:rPr>
+          <w:rFonts w:cstheme="minorHAnsi"/>
+          <w:b/>
+          <w:bCs/>
+          <w:sz w:val="24"/>
+          <w:szCs w:val="24"/>
+        </w:rPr>
+        <w:t xml:space="preserve"> </w:t>
+      </w:r>
+      <w:r>
+        <w:rPr>
+          <w:rFonts w:cstheme="minorHAnsi"/>
+        </w:rPr>
+        <w:t xml:space="preserve">Java provides a new method </w:t>
+      </w:r>
+      <w:proofErr w:type="spellStart"/>
+      <w:r>
+        <w:rPr>
+          <w:rFonts w:cstheme="minorHAnsi"/>
+        </w:rPr>
+        <w:t>forEach</w:t>
+      </w:r>
+      <w:proofErr w:type="spellEnd"/>
+      <w:r>
+        <w:rPr>
+          <w:rFonts w:cstheme="minorHAnsi"/>
+        </w:rPr>
+        <w:t xml:space="preserve">() to iterate the elements. It is defined in </w:t>
+      </w:r>
+      <w:proofErr w:type="spellStart"/>
+      <w:r>
+        <w:rPr>
+          <w:rFonts w:cstheme="minorHAnsi"/>
+        </w:rPr>
+        <w:t>Iterable</w:t>
+      </w:r>
+      <w:proofErr w:type="spellEnd"/>
+      <w:r>
+        <w:rPr>
+          <w:rFonts w:cstheme="minorHAnsi"/>
+        </w:rPr>
+        <w:t xml:space="preserve"> and Stream interface. It is a default method defined in the </w:t>
+      </w:r>
+      <w:proofErr w:type="spellStart"/>
+      <w:r>
+        <w:rPr>
+          <w:rFonts w:cstheme="minorHAnsi"/>
+        </w:rPr>
+        <w:t>Iterable</w:t>
+      </w:r>
+      <w:proofErr w:type="spellEnd"/>
+      <w:r>
+        <w:rPr>
+          <w:rFonts w:cstheme="minorHAnsi"/>
+        </w:rPr>
+        <w:t xml:space="preserve"> interface. Collection classes which </w:t>
+      </w:r>
+      <w:proofErr w:type="gramStart"/>
+      <w:r>
+        <w:rPr>
+          <w:rFonts w:cstheme="minorHAnsi"/>
+        </w:rPr>
+        <w:t>extends</w:t>
+      </w:r>
+      <w:proofErr w:type="gramEnd"/>
+      <w:r>
+        <w:rPr>
+          <w:rFonts w:cstheme="minorHAnsi"/>
+        </w:rPr>
+        <w:t xml:space="preserve"> </w:t>
+      </w:r>
+      <w:proofErr w:type="spellStart"/>
+      <w:r>
+        <w:rPr>
+          <w:rFonts w:cstheme="minorHAnsi"/>
+        </w:rPr>
+        <w:t>Iterable</w:t>
+      </w:r>
+      <w:proofErr w:type="spellEnd"/>
+      <w:r>
+        <w:rPr>
+          <w:rFonts w:cstheme="minorHAnsi"/>
+        </w:rPr>
+        <w:t xml:space="preserve"> interface can use </w:t>
+      </w:r>
+      <w:proofErr w:type="spellStart"/>
+      <w:r>
+        <w:rPr>
+          <w:rFonts w:cstheme="minorHAnsi"/>
+        </w:rPr>
+        <w:t>forEach</w:t>
+      </w:r>
+      <w:proofErr w:type="spellEnd"/>
+      <w:r>
+        <w:rPr>
+          <w:rFonts w:cstheme="minorHAnsi"/>
+        </w:rPr>
+        <w:t xml:space="preserve"> loop to iterate elements.</w:t>
+      </w:r>
+    </w:p>
+    <w:p>
+      <w:pPr>
+        <w:rPr>
+          <w:rFonts w:cstheme="minorHAnsi"/>
+          <w:sz w:val="24"/>
+          <w:szCs w:val="24"/>
+        </w:rPr>
+      </w:pPr>
+      <w:r>
+        <w:rPr>
+          <w:rFonts w:cstheme="minorHAnsi"/>
+          <w:sz w:val="24"/>
+          <w:szCs w:val="24"/>
+        </w:rPr>
+        <w:t>This method takes a single parameter which is a functional interface. So, you can pass lambda expression as an argument.</w:t>
+      </w:r>
+    </w:p>
+    <w:p>
+      <w:pPr>
+        <w:rPr>
+          <w:rFonts w:cstheme="minorHAnsi"/>
+          <w:sz w:val="24"/>
+          <w:szCs w:val="24"/>
+        </w:rPr>
+      </w:pPr>
+      <w:r>
+        <w:rPr>
+          <w:rFonts w:cstheme="minorHAnsi"/>
+          <w:sz w:val="24"/>
+          <w:szCs w:val="24"/>
+        </w:rPr>
+        <w:t xml:space="preserve">Example: </w:t>
+      </w:r>
+      <w:proofErr w:type="spellStart"/>
+      <w:proofErr w:type="gramStart"/>
+      <w:r>
+        <w:rPr>
+          <w:rFonts w:cstheme="minorHAnsi"/>
+          <w:sz w:val="24"/>
+          <w:szCs w:val="24"/>
+        </w:rPr>
+        <w:t>list</w:t>
+      </w:r>
+      <w:r>
+        <w:rPr>
+          <w:rFonts w:cstheme="minorHAnsi"/>
+          <w:sz w:val="24"/>
+          <w:szCs w:val="24"/>
+        </w:rPr>
+        <w:t>.forEach</w:t>
+      </w:r>
+      <w:proofErr w:type="spellEnd"/>
+      <w:proofErr w:type="gramEnd"/>
+      <w:r>
+        <w:rPr>
+          <w:rFonts w:cstheme="minorHAnsi"/>
+          <w:sz w:val="24"/>
+          <w:szCs w:val="24"/>
+        </w:rPr>
+        <w:t>(</w:t>
+      </w:r>
+      <w:r>
+        <w:rPr>
+          <w:rFonts w:cstheme="minorHAnsi"/>
+          <w:sz w:val="24"/>
+          <w:szCs w:val="24"/>
+        </w:rPr>
+        <w:t>data</w:t>
+      </w:r>
+      <w:r>
+        <w:rPr>
+          <w:rFonts w:cstheme="minorHAnsi"/>
+          <w:sz w:val="24"/>
+          <w:szCs w:val="24"/>
+        </w:rPr>
+        <w:t> -&gt; </w:t>
+      </w:r>
+      <w:proofErr w:type="spellStart"/>
+      <w:r>
+        <w:rPr>
+          <w:rFonts w:cstheme="minorHAnsi"/>
+          <w:sz w:val="24"/>
+          <w:szCs w:val="24"/>
+        </w:rPr>
+        <w:t>System.out.println</w:t>
+      </w:r>
+      <w:proofErr w:type="spellEnd"/>
+      <w:r>
+        <w:rPr>
+          <w:rFonts w:cstheme="minorHAnsi"/>
+          <w:sz w:val="24"/>
+          <w:szCs w:val="24"/>
+        </w:rPr>
+        <w:t>(</w:t>
+      </w:r>
+      <w:r>
+        <w:rPr>
+          <w:rFonts w:cstheme="minorHAnsi"/>
+          <w:sz w:val="24"/>
+          <w:szCs w:val="24"/>
+        </w:rPr>
+        <w:t>data</w:t>
+      </w:r>
+      <w:r>
+        <w:rPr>
+          <w:rFonts w:cstheme="minorHAnsi"/>
+          <w:sz w:val="24"/>
+          <w:szCs w:val="24"/>
+        </w:rPr>
+        <w:t>));</w:t>
+      </w:r>
+    </w:p>
+    <w:p>
+      <w:pPr>
+        <w:rPr>
+          <w:rFonts w:cstheme="minorHAnsi"/>
+          <w:b/>
+          <w:bCs/>
+          <w:sz w:val="24"/>
+          <w:szCs w:val="24"/>
+        </w:rPr>
+      </w:pPr>
     </w:p>
     <w:p>
       <w:pPr>
@@ -3114,6 +3480,18 @@
       <w:shd w:val="clear" w:color="auto" w:fill="E1DFDD"/>
     </w:rPr>
   </w:style>
+  <w:style w:type="character" w:styleId="FollowedHyperlink">
+    <w:name w:val="FollowedHyperlink"/>
+    <w:basedOn w:val="DefaultParagraphFont"/>
+    <w:uiPriority w:val="99"/>
+    <w:semiHidden/>
+    <w:unhideWhenUsed/>
+    <w:rsid w:val="008B526B"/>
+    <w:rPr>
+      <w:color w:val="954F72" w:themeColor="followedHyperlink"/>
+      <w:u w:val="single"/>
+    </w:rPr>
+  </w:style>
 </w:styles>
 </file>
 

</xml_diff>